<commit_message>
HW5 Part B Done
</commit_message>
<xml_diff>
--- a/hw5/submission.docx
+++ b/hw5/submission.docx
@@ -1683,7 +1683,7 @@
                     <w:rPr>
                       <w:rFonts w:ascii="Cambria Math" w:hAnsi="Cambria Math"/>
                     </w:rPr>
-                    <m:t>-5, -45, 19, -41, 15</m:t>
+                    <m:t>5, 45, 19, 41, 15</m:t>
                   </m:r>
                 </m:e>
               </m:d>
@@ -1703,7 +1703,7 @@
               <w:rFonts w:ascii="Cambria Math" w:hAnsi="Cambria Math"/>
               <w:highlight w:val="yellow"/>
             </w:rPr>
-            <m:t>-5</m:t>
+            <m:t>5</m:t>
           </m:r>
         </m:oMath>
       </m:oMathPara>
@@ -2561,12 +2561,6 @@
                   </m:ctrlPr>
                 </m:dPr>
                 <m:e>
-                  <m:r>
-                    <w:rPr>
-                      <w:rFonts w:ascii="Cambria Math" w:hAnsi="Cambria Math"/>
-                    </w:rPr>
-                    <m:t>-</m:t>
-                  </m:r>
                   <m:f>
                     <m:fPr>
                       <m:ctrlPr>
@@ -2597,7 +2591,7 @@
                     <w:rPr>
                       <w:rFonts w:ascii="Cambria Math" w:hAnsi="Cambria Math"/>
                     </w:rPr>
-                    <m:t>, -</m:t>
+                    <m:t xml:space="preserve">, </m:t>
                   </m:r>
                   <m:f>
                     <m:fPr>
@@ -2677,7 +2671,7 @@
                         <w:rPr>
                           <w:rFonts w:ascii="Cambria Math" w:hAnsi="Cambria Math"/>
                         </w:rPr>
-                        <m:t>-41</m:t>
+                        <m:t>41</m:t>
                       </m:r>
                     </m:num>
                     <m:den>
@@ -2739,7 +2733,7 @@
               <w:rFonts w:ascii="Cambria Math" w:hAnsi="Cambria Math"/>
               <w:highlight w:val="yellow"/>
             </w:rPr>
-            <m:t>-0.1463</m:t>
+            <m:t>0.1463</m:t>
           </m:r>
         </m:oMath>
       </m:oMathPara>
@@ -3801,7 +3795,15 @@
         <w:rPr>
           <w:u w:val="single"/>
         </w:rPr>
-        <w:t>(h) Define a constraint optimization problem</w:t>
+        <w:t>(h) Define a constraint optimiza</w:t>
+      </w:r>
+      <w:bookmarkStart w:id="0" w:name="_GoBack"/>
+      <w:bookmarkEnd w:id="0"/>
+      <w:r>
+        <w:rPr>
+          <w:u w:val="single"/>
+        </w:rPr>
+        <w:t>tion problem</w:t>
       </w:r>
       <w:r>
         <w:t>:</w:t>
@@ -6214,16 +6216,7 @@
                       <w:rPr>
                         <w:rFonts w:ascii="Cambria Math" w:hAnsi="Cambria Math"/>
                       </w:rPr>
-                      <m:t>-0.26924</m:t>
-                    </m:r>
-                    <m:r>
-                      <m:rPr>
-                        <m:sty m:val="p"/>
-                      </m:rPr>
-                      <w:rPr>
-                        <w:rFonts w:ascii="Cambria Math" w:hAnsi="Cambria Math"/>
-                      </w:rPr>
-                      <m:t xml:space="preserve"> </m:t>
+                      <m:t xml:space="preserve">-0.26924 </m:t>
                     </m:r>
                     <m:ctrlPr>
                       <w:rPr>
@@ -6317,13 +6310,7 @@
             <w:rPr>
               <w:rFonts w:ascii="Cambria Math" w:hAnsi="Cambria Math"/>
             </w:rPr>
-            <m:t>=</m:t>
-          </m:r>
-          <m:r>
-            <w:rPr>
-              <w:rFonts w:ascii="Cambria Math" w:hAnsi="Cambria Math"/>
-            </w:rPr>
-            <m:t>-0.77929758</m:t>
+            <m:t>=-0.77929758</m:t>
           </m:r>
         </m:oMath>
       </m:oMathPara>
@@ -6373,13 +6360,7 @@
               <w:rPr>
                 <w:rFonts w:ascii="Cambria Math" w:hAnsi="Cambria Math"/>
               </w:rPr>
-              <m:t>1</m:t>
-            </m:r>
-            <m:r>
-              <w:rPr>
-                <w:rFonts w:ascii="Cambria Math" w:hAnsi="Cambria Math"/>
-              </w:rPr>
-              <m:t>1</m:t>
+              <m:t>11</m:t>
             </m:r>
           </m:sub>
         </m:sSub>
@@ -6411,13 +6392,7 @@
               <w:rPr>
                 <w:rFonts w:ascii="Cambria Math" w:hAnsi="Cambria Math"/>
               </w:rPr>
-              <m:t>1</m:t>
-            </m:r>
-            <m:r>
-              <w:rPr>
-                <w:rFonts w:ascii="Cambria Math" w:hAnsi="Cambria Math"/>
-              </w:rPr>
-              <m:t>2</m:t>
+              <m:t>12</m:t>
             </m:r>
           </m:sub>
         </m:sSub>
@@ -6473,13 +6448,7 @@
               <w:rPr>
                 <w:rFonts w:ascii="Cambria Math" w:hAnsi="Cambria Math"/>
               </w:rPr>
-              <m:t>((</m:t>
-            </m:r>
-            <m:r>
-              <w:rPr>
-                <w:rFonts w:ascii="Cambria Math" w:hAnsi="Cambria Math"/>
-              </w:rPr>
-              <m:t>x</m:t>
+              <m:t>((x</m:t>
             </m:r>
           </m:e>
           <m:sub>
@@ -6487,13 +6456,7 @@
               <w:rPr>
                 <w:rFonts w:ascii="Cambria Math" w:hAnsi="Cambria Math"/>
               </w:rPr>
-              <m:t>1</m:t>
-            </m:r>
-            <m:r>
-              <w:rPr>
-                <w:rFonts w:ascii="Cambria Math" w:hAnsi="Cambria Math"/>
-              </w:rPr>
-              <m:t>2</m:t>
+              <m:t>12</m:t>
             </m:r>
           </m:sub>
         </m:sSub>
@@ -6533,13 +6496,7 @@
           <w:rPr>
             <w:rFonts w:ascii="Cambria Math" w:hAnsi="Cambria Math"/>
           </w:rPr>
-          <m:t>)/2 )</m:t>
-        </m:r>
-        <m:r>
-          <w:rPr>
-            <w:rFonts w:ascii="Cambria Math" w:hAnsi="Cambria Math"/>
-          </w:rPr>
-          <m:t>}</m:t>
+          <m:t>)/2 )}</m:t>
         </m:r>
       </m:oMath>
       <w:r>
@@ -7213,8 +7170,6 @@
         </w:rPr>
         <w:t>The second one would result in the same decision boundary, while the first one won't because, rather than creating support vectors of functional margins of one, it is creating a line which achieves the maximum marginal SVM.</w:t>
       </w:r>
-      <w:bookmarkStart w:id="0" w:name="_GoBack"/>
-      <w:bookmarkEnd w:id="0"/>
     </w:p>
     <w:sectPr>
       <w:pgSz w:w="12240" w:h="15840"/>

</xml_diff>